<commit_message>
Finished Base Day 3 - daytime
Hooked up all the dialog to the pc usage, as well as controlled interactions.
Added the ability to end the day and added Stacy/Matt dialog
</commit_message>
<xml_diff>
--- a/Dialog/Scripts/Version 3Scripts/Day 3 Script(OO).docx
+++ b/Dialog/Scripts/Version 3Scripts/Day 3 Script(OO).docx
@@ -804,7 +804,25 @@
           <w:color w:val="000000"/>
           <w:sz w:val="20"/>
         </w:rPr>
-        <w:t>“Haha so you do, Well Matt why don’t you tell us what you’ll be doing today?”</w:t>
+        <w:t>“</w:t>
+      </w:r>
+      <w:proofErr w:type="spellStart"/>
+      <w:r>
+        <w:rPr>
+          <w:rFonts w:ascii="Calibri" w:eastAsia="Calibri" w:hAnsi="Calibri" w:cs="Calibri"/>
+          <w:color w:val="000000"/>
+          <w:sz w:val="20"/>
+        </w:rPr>
+        <w:t>Haha</w:t>
+      </w:r>
+      <w:proofErr w:type="spellEnd"/>
+      <w:r>
+        <w:rPr>
+          <w:rFonts w:ascii="Calibri" w:eastAsia="Calibri" w:hAnsi="Calibri" w:cs="Calibri"/>
+          <w:color w:val="000000"/>
+          <w:sz w:val="20"/>
+        </w:rPr>
+        <w:t xml:space="preserve"> so you do, Well Matt why don’t you tell us what you’ll be doing today?”</w:t>
       </w:r>
     </w:p>
     <w:p>
@@ -981,7 +999,23 @@
           <w:rFonts w:ascii="Calibri" w:eastAsia="Calibri" w:hAnsi="Calibri" w:cs="Calibri"/>
           <w:sz w:val="20"/>
         </w:rPr>
-        <w:t>Let’s try the door, and it’s open! Welcome to my office folks.”</w:t>
+        <w:t xml:space="preserve">Let’s try the door, and </w:t>
+      </w:r>
+      <w:proofErr w:type="gramStart"/>
+      <w:r>
+        <w:rPr>
+          <w:rFonts w:ascii="Calibri" w:eastAsia="Calibri" w:hAnsi="Calibri" w:cs="Calibri"/>
+          <w:sz w:val="20"/>
+        </w:rPr>
+        <w:t>it’s</w:t>
+      </w:r>
+      <w:proofErr w:type="gramEnd"/>
+      <w:r>
+        <w:rPr>
+          <w:rFonts w:ascii="Calibri" w:eastAsia="Calibri" w:hAnsi="Calibri" w:cs="Calibri"/>
+          <w:sz w:val="20"/>
+        </w:rPr>
+        <w:t xml:space="preserve"> open! Welcome to my office folks.”</w:t>
       </w:r>
     </w:p>
     <w:p>
@@ -1407,7 +1441,25 @@
           <w:color w:val="000000"/>
           <w:sz w:val="20"/>
         </w:rPr>
-        <w:t>– “Oooh, so close, keep going Matt that emails not going to send itself!”</w:t>
+        <w:t>– “</w:t>
+      </w:r>
+      <w:proofErr w:type="spellStart"/>
+      <w:r>
+        <w:rPr>
+          <w:rFonts w:ascii="Calibri" w:eastAsia="Calibri" w:hAnsi="Calibri" w:cs="Calibri"/>
+          <w:color w:val="000000"/>
+          <w:sz w:val="20"/>
+        </w:rPr>
+        <w:t>Oooh</w:t>
+      </w:r>
+      <w:proofErr w:type="spellEnd"/>
+      <w:r>
+        <w:rPr>
+          <w:rFonts w:ascii="Calibri" w:eastAsia="Calibri" w:hAnsi="Calibri" w:cs="Calibri"/>
+          <w:color w:val="000000"/>
+          <w:sz w:val="20"/>
+        </w:rPr>
+        <w:t>, so close, keep going Matt that emails not going to send itself!”</w:t>
       </w:r>
     </w:p>
     <w:p>
@@ -1525,22 +1577,31 @@
           <w:i/>
           <w:sz w:val="20"/>
         </w:rPr>
-        <w:t>When Matt successfully hacks the PC</w:t>
-      </w:r>
-      <w:r>
-        <w:rPr>
-          <w:rFonts w:ascii="Calibri" w:eastAsia="Calibri" w:hAnsi="Calibri" w:cs="Calibri"/>
-          <w:sz w:val="20"/>
-        </w:rPr>
-        <w:t xml:space="preserve">  </w:t>
-      </w:r>
-      <w:r>
-        <w:rPr>
-          <w:rFonts w:ascii="Calibri" w:eastAsia="Calibri" w:hAnsi="Calibri" w:cs="Calibri"/>
-          <w:color w:val="000000"/>
-          <w:sz w:val="20"/>
-        </w:rPr>
-        <w:t>– “Now Matt, one of my uncles once told me with great power comes great responsibility, you better use those new found skills for good. We wouldn’t want there to be any negative repercussions.”</w:t>
+        <w:t xml:space="preserve">When Matt successfully hacks the </w:t>
+      </w:r>
+      <w:r>
+        <w:rPr>
+          <w:rFonts w:ascii="Calibri" w:eastAsia="Calibri" w:hAnsi="Calibri" w:cs="Calibri"/>
+          <w:b/>
+          <w:i/>
+          <w:sz w:val="20"/>
+        </w:rPr>
+        <w:t>PC</w:t>
+      </w:r>
+      <w:r>
+        <w:rPr>
+          <w:rFonts w:ascii="Calibri" w:eastAsia="Calibri" w:hAnsi="Calibri" w:cs="Calibri"/>
+          <w:sz w:val="20"/>
+        </w:rPr>
+        <w:t xml:space="preserve"> –</w:t>
+      </w:r>
+      <w:r>
+        <w:rPr>
+          <w:rFonts w:ascii="Calibri" w:eastAsia="Calibri" w:hAnsi="Calibri" w:cs="Calibri"/>
+          <w:color w:val="000000"/>
+          <w:sz w:val="20"/>
+        </w:rPr>
+        <w:t xml:space="preserve"> “Now Matt, one of my uncles once told me with great power comes great responsibility, you better use those new found skills for good. We wouldn’t want there to be any negative repercussions.”</w:t>
       </w:r>
     </w:p>
     <w:p>
@@ -1693,6 +1754,8 @@
         </w:rPr>
         <w:t>Matt types out the email to his wife.</w:t>
       </w:r>
+      <w:bookmarkStart w:id="0" w:name="_GoBack"/>
+      <w:bookmarkEnd w:id="0"/>
     </w:p>
     <w:p>
       <w:pPr>
@@ -2627,8 +2690,6 @@
         </w:rPr>
         <w:t>walks into the room.</w:t>
       </w:r>
-      <w:bookmarkStart w:id="0" w:name="_GoBack"/>
-      <w:bookmarkEnd w:id="0"/>
     </w:p>
     <w:p>
       <w:pPr>
@@ -2920,7 +2981,25 @@
           <w:color w:val="000000"/>
           <w:sz w:val="20"/>
         </w:rPr>
-        <w:t>“Yeh I got it… Thanks…”</w:t>
+        <w:t>“</w:t>
+      </w:r>
+      <w:proofErr w:type="spellStart"/>
+      <w:r>
+        <w:rPr>
+          <w:rFonts w:ascii="Calibri" w:eastAsia="Calibri" w:hAnsi="Calibri" w:cs="Calibri"/>
+          <w:color w:val="000000"/>
+          <w:sz w:val="20"/>
+        </w:rPr>
+        <w:t>Yeh</w:t>
+      </w:r>
+      <w:proofErr w:type="spellEnd"/>
+      <w:r>
+        <w:rPr>
+          <w:rFonts w:ascii="Calibri" w:eastAsia="Calibri" w:hAnsi="Calibri" w:cs="Calibri"/>
+          <w:color w:val="000000"/>
+          <w:sz w:val="20"/>
+        </w:rPr>
+        <w:t xml:space="preserve"> I got it… Thanks…”</w:t>
       </w:r>
     </w:p>
     <w:p>
@@ -2983,7 +3062,43 @@
           <w:color w:val="000000"/>
           <w:sz w:val="20"/>
         </w:rPr>
-        <w:t>“Uhhh I work here? I was just out for an evening stroll and… no no we don’t need that, we don’t *pain noises*” – Cut to technical difficulties</w:t>
+        <w:t>“</w:t>
+      </w:r>
+      <w:proofErr w:type="spellStart"/>
+      <w:r>
+        <w:rPr>
+          <w:rFonts w:ascii="Calibri" w:eastAsia="Calibri" w:hAnsi="Calibri" w:cs="Calibri"/>
+          <w:color w:val="000000"/>
+          <w:sz w:val="20"/>
+        </w:rPr>
+        <w:t>Uhhh</w:t>
+      </w:r>
+      <w:proofErr w:type="spellEnd"/>
+      <w:r>
+        <w:rPr>
+          <w:rFonts w:ascii="Calibri" w:eastAsia="Calibri" w:hAnsi="Calibri" w:cs="Calibri"/>
+          <w:color w:val="000000"/>
+          <w:sz w:val="20"/>
+        </w:rPr>
+        <w:t xml:space="preserve"> I work here? I was just out for an evening stroll and… no </w:t>
+      </w:r>
+      <w:proofErr w:type="spellStart"/>
+      <w:r>
+        <w:rPr>
+          <w:rFonts w:ascii="Calibri" w:eastAsia="Calibri" w:hAnsi="Calibri" w:cs="Calibri"/>
+          <w:color w:val="000000"/>
+          <w:sz w:val="20"/>
+        </w:rPr>
+        <w:t>no</w:t>
+      </w:r>
+      <w:proofErr w:type="spellEnd"/>
+      <w:r>
+        <w:rPr>
+          <w:rFonts w:ascii="Calibri" w:eastAsia="Calibri" w:hAnsi="Calibri" w:cs="Calibri"/>
+          <w:color w:val="000000"/>
+          <w:sz w:val="20"/>
+        </w:rPr>
+        <w:t xml:space="preserve"> we don’t need that, we don’t *pain noises*” – Cut to technical difficulties</w:t>
       </w:r>
     </w:p>
     <w:p>

</xml_diff>